<commit_message>
Updated project to 5.2, finalised fuel bar logic
</commit_message>
<xml_diff>
--- a/Orbit project document.docx
+++ b/Orbit project document.docx
@@ -126,6 +126,18 @@
       <w:r>
         <w:t>Double check legality of current assets in use.</w:t>
       </w:r>
+    </w:p>
+    <w:p>
+      <w:pPr>
+        <w:pStyle w:val="ListParagraph"/>
+        <w:numPr>
+          <w:ilvl w:val="1"/>
+          <w:numId w:val="1"/>
+        </w:numPr>
+      </w:pPr>
+      <w:r>
+        <w:t>Camera moves to points in relation of planet with most gravitational affect</w:t>
+      </w:r>
       <w:bookmarkStart w:id="0" w:name="_GoBack"/>
       <w:bookmarkEnd w:id="0"/>
     </w:p>
@@ -222,10 +234,7 @@
         </w:numPr>
       </w:pPr>
       <w:r>
-        <w:t>S</w:t>
-      </w:r>
-      <w:r>
-        <w:t>tart docked with some stationary object which releases on first touch screen contact.</w:t>
+        <w:t>Start docked with some stationary object which releases on first touch screen contact.</w:t>
       </w:r>
       <w:r>
         <w:t xml:space="preserve"> Removes current problem of lack of knowledge</w:t>

</xml_diff>